<commit_message>
Add spring microservices old stack
</commit_message>
<xml_diff>
--- a/Sadineni Sai Akhil.docx
+++ b/Sadineni Sai Akhil.docx
@@ -2938,49 +2938,7 @@
           <w:vertAlign w:val="baseline"/>
           <w:lang w:val="en-US"/>
         </w:rPr>
-        <w:t xml:space="preserve">Good knowledge of developing restful application using Spring Boot </w:t>
-      </w:r>
-      <w:r>
-        <w:rPr>
-          <w:rFonts w:eastAsia="Times New Roman" w:cs="Times New Roman" w:ascii="Times New Roman" w:hAnsi="Times New Roman"/>
-          <w:b w:val="false"/>
-          <w:i w:val="false"/>
-          <w:caps w:val="false"/>
-          <w:smallCaps w:val="false"/>
-          <w:strike w:val="false"/>
-          <w:dstrike w:val="false"/>
-          <w:color w:val="000000"/>
-          <w:position w:val="0"/>
-          <w:sz w:val="22"/>
-          <w:sz w:val="22"/>
-          <w:szCs w:val="22"/>
-          <w:u w:val="none"/>
-          <w:shd w:fill="auto" w:val="clear"/>
-          <w:vertAlign w:val="baseline"/>
-          <w:lang w:val="en-US"/>
-        </w:rPr>
-        <w:t>and Spring WebFlux</w:t>
-      </w:r>
-      <w:r>
-        <w:rPr>
-          <w:rFonts w:eastAsia="Times New Roman" w:cs="Times New Roman" w:ascii="Times New Roman" w:hAnsi="Times New Roman"/>
-          <w:b w:val="false"/>
-          <w:i w:val="false"/>
-          <w:caps w:val="false"/>
-          <w:smallCaps w:val="false"/>
-          <w:strike w:val="false"/>
-          <w:dstrike w:val="false"/>
-          <w:color w:val="000000"/>
-          <w:position w:val="0"/>
-          <w:sz w:val="22"/>
-          <w:sz w:val="22"/>
-          <w:szCs w:val="22"/>
-          <w:u w:val="none"/>
-          <w:shd w:fill="auto" w:val="clear"/>
-          <w:vertAlign w:val="baseline"/>
-          <w:lang w:val="en-US"/>
-        </w:rPr>
-        <w:t>.</w:t>
+        <w:t>Good knowledge of developing restful application using Spring Boot and Spring WebFlux.</w:t>
       </w:r>
     </w:p>
     <w:p>
@@ -3019,7 +2977,49 @@
           <w:vertAlign w:val="baseline"/>
           <w:lang w:val="en-US"/>
         </w:rPr>
-        <w:t>Can also work with Spring Micro services and Node.JS with MongoDB.</w:t>
+        <w:t xml:space="preserve">Can also work with Spring Micro services and Node.JS </w:t>
+      </w:r>
+      <w:r>
+        <w:rPr>
+          <w:rFonts w:eastAsia="Times New Roman" w:cs="Times New Roman" w:ascii="Times New Roman" w:hAnsi="Times New Roman"/>
+          <w:b w:val="false"/>
+          <w:i w:val="false"/>
+          <w:caps w:val="false"/>
+          <w:smallCaps w:val="false"/>
+          <w:strike w:val="false"/>
+          <w:dstrike w:val="false"/>
+          <w:color w:val="000000"/>
+          <w:position w:val="0"/>
+          <w:sz w:val="22"/>
+          <w:sz w:val="22"/>
+          <w:szCs w:val="22"/>
+          <w:u w:val="none"/>
+          <w:shd w:fill="auto" w:val="clear"/>
+          <w:vertAlign w:val="baseline"/>
+          <w:lang w:val="en-US"/>
+        </w:rPr>
+        <w:t xml:space="preserve">and Express </w:t>
+      </w:r>
+      <w:r>
+        <w:rPr>
+          <w:rFonts w:eastAsia="Times New Roman" w:cs="Times New Roman" w:ascii="Times New Roman" w:hAnsi="Times New Roman"/>
+          <w:b w:val="false"/>
+          <w:i w:val="false"/>
+          <w:caps w:val="false"/>
+          <w:smallCaps w:val="false"/>
+          <w:strike w:val="false"/>
+          <w:dstrike w:val="false"/>
+          <w:color w:val="000000"/>
+          <w:position w:val="0"/>
+          <w:sz w:val="22"/>
+          <w:sz w:val="22"/>
+          <w:szCs w:val="22"/>
+          <w:u w:val="none"/>
+          <w:shd w:fill="auto" w:val="clear"/>
+          <w:vertAlign w:val="baseline"/>
+          <w:lang w:val="en-US"/>
+        </w:rPr>
+        <w:t>with MongoDB.</w:t>
       </w:r>
     </w:p>
     <w:p>
@@ -3295,8 +3295,8 @@
         </w:tblCellMar>
       </w:tblPr>
       <w:tblGrid>
-        <w:gridCol w:w="740"/>
-        <w:gridCol w:w="1894"/>
+        <w:gridCol w:w="739"/>
+        <w:gridCol w:w="1895"/>
         <w:gridCol w:w="2328"/>
         <w:gridCol w:w="1542"/>
         <w:gridCol w:w="1076"/>
@@ -3308,7 +3308,7 @@
         </w:trPr>
         <w:tc>
           <w:tcPr>
-            <w:tcW w:w="740" w:type="dxa"/>
+            <w:tcW w:w="739" w:type="dxa"/>
             <w:tcBorders>
               <w:top w:val="single" w:sz="4" w:space="0" w:color="000000"/>
               <w:left w:val="single" w:sz="4" w:space="0" w:color="000000"/>
@@ -3374,7 +3374,7 @@
         </w:tc>
         <w:tc>
           <w:tcPr>
-            <w:tcW w:w="1894" w:type="dxa"/>
+            <w:tcW w:w="1895" w:type="dxa"/>
             <w:tcBorders>
               <w:top w:val="single" w:sz="4" w:space="0" w:color="000000"/>
               <w:left w:val="single" w:sz="4" w:space="0" w:color="000000"/>
@@ -3816,7 +3816,7 @@
         </w:trPr>
         <w:tc>
           <w:tcPr>
-            <w:tcW w:w="740" w:type="dxa"/>
+            <w:tcW w:w="739" w:type="dxa"/>
             <w:tcBorders>
               <w:top w:val="single" w:sz="4" w:space="0" w:color="000000"/>
               <w:left w:val="single" w:sz="4" w:space="0" w:color="000000"/>
@@ -3881,7 +3881,7 @@
         </w:tc>
         <w:tc>
           <w:tcPr>
-            <w:tcW w:w="1894" w:type="dxa"/>
+            <w:tcW w:w="1895" w:type="dxa"/>
             <w:tcBorders>
               <w:top w:val="single" w:sz="4" w:space="0" w:color="000000"/>
               <w:left w:val="single" w:sz="4" w:space="0" w:color="000000"/>
@@ -4269,7 +4269,7 @@
         </w:trPr>
         <w:tc>
           <w:tcPr>
-            <w:tcW w:w="740" w:type="dxa"/>
+            <w:tcW w:w="739" w:type="dxa"/>
             <w:tcBorders>
               <w:top w:val="single" w:sz="4" w:space="0" w:color="000000"/>
               <w:left w:val="single" w:sz="4" w:space="0" w:color="000000"/>
@@ -4334,7 +4334,7 @@
         </w:tc>
         <w:tc>
           <w:tcPr>
-            <w:tcW w:w="1894" w:type="dxa"/>
+            <w:tcW w:w="1895" w:type="dxa"/>
             <w:tcBorders>
               <w:top w:val="single" w:sz="4" w:space="0" w:color="000000"/>
               <w:left w:val="single" w:sz="4" w:space="0" w:color="000000"/>
@@ -4677,7 +4677,7 @@
         </w:trPr>
         <w:tc>
           <w:tcPr>
-            <w:tcW w:w="740" w:type="dxa"/>
+            <w:tcW w:w="739" w:type="dxa"/>
             <w:tcBorders>
               <w:top w:val="single" w:sz="4" w:space="0" w:color="000000"/>
               <w:left w:val="single" w:sz="4" w:space="0" w:color="000000"/>
@@ -4742,7 +4742,7 @@
         </w:tc>
         <w:tc>
           <w:tcPr>
-            <w:tcW w:w="1894" w:type="dxa"/>
+            <w:tcW w:w="1895" w:type="dxa"/>
             <w:tcBorders>
               <w:top w:val="single" w:sz="4" w:space="0" w:color="000000"/>
               <w:left w:val="single" w:sz="4" w:space="0" w:color="000000"/>

</xml_diff>